<commit_message>
Linea Base Producto Cursado
Se suben correcciones al documento de linea base
</commit_message>
<xml_diff>
--- a/Repositorio_Grupo07_2021/Linea_Base/G7_L_BASE_4_LineaBaseProductoCursado_1.docx
+++ b/Repositorio_Grupo07_2021/Linea_Base/G7_L_BASE_4_LineaBaseProductoCursado_1.docx
@@ -8,21 +8,34 @@
         <w:jc w:val="center"/>
         <w:rPr>
           <w:u w:val="single"/>
-          <w:lang w:val="en-US"/>
         </w:rPr>
       </w:pPr>
       <w:r>
         <w:rPr>
           <w:u w:val="single"/>
-          <w:lang w:val="en-US"/>
         </w:rPr>
-        <w:t>Linea Base</w:t>
+        <w:t>L</w:t>
+      </w:r>
+      <w:r>
+        <w:rPr>
+          <w:u w:val="single"/>
+        </w:rPr>
+        <w:t>í</w:t>
+      </w:r>
+      <w:r>
+        <w:rPr>
+          <w:u w:val="single"/>
+        </w:rPr>
+        <w:t>nea Base</w:t>
       </w:r>
     </w:p>
     <w:p/>
     <w:p/>
     <w:p>
       <w:r>
+        <w:rPr>
+          <w:noProof/>
+        </w:rPr>
         <mc:AlternateContent>
           <mc:Choice Requires="wps">
             <w:drawing>
@@ -137,6 +150,9 @@
     </w:p>
     <w:p>
       <w:r>
+        <w:rPr>
+          <w:noProof/>
+        </w:rPr>
         <mc:AlternateContent>
           <mc:Choice Requires="wps">
             <w:drawing>
@@ -191,28 +207,12 @@
                                 <w:lang w:val="en-US"/>
                               </w:rPr>
                             </w:pPr>
-                            <w:proofErr w:type="spellStart"/>
                             <w:r>
                               <w:rPr>
                                 <w:lang w:val="en-US"/>
                               </w:rPr>
-                              <w:t>Protocolo</w:t>
+                              <w:t>Protocolo de exámen</w:t>
                             </w:r>
-                            <w:proofErr w:type="spellEnd"/>
-                            <w:r>
-                              <w:rPr>
-                                <w:lang w:val="en-US"/>
-                              </w:rPr>
-                              <w:t xml:space="preserve"> de </w:t>
-                            </w:r>
-                            <w:proofErr w:type="spellStart"/>
-                            <w:r>
-                              <w:rPr>
-                                <w:lang w:val="en-US"/>
-                              </w:rPr>
-                              <w:t>exámen</w:t>
-                            </w:r>
-                            <w:proofErr w:type="spellEnd"/>
                           </w:p>
                         </w:txbxContent>
                       </wps:txbx>
@@ -246,28 +246,12 @@
                           <w:lang w:val="en-US"/>
                         </w:rPr>
                       </w:pPr>
-                      <w:proofErr w:type="spellStart"/>
                       <w:r>
                         <w:rPr>
                           <w:lang w:val="en-US"/>
                         </w:rPr>
-                        <w:t>Protocolo</w:t>
+                        <w:t>Protocolo de exámen</w:t>
                       </w:r>
-                      <w:proofErr w:type="spellEnd"/>
-                      <w:r>
-                        <w:rPr>
-                          <w:lang w:val="en-US"/>
-                        </w:rPr>
-                        <w:t xml:space="preserve"> de </w:t>
-                      </w:r>
-                      <w:proofErr w:type="spellStart"/>
-                      <w:r>
-                        <w:rPr>
-                          <w:lang w:val="en-US"/>
-                        </w:rPr>
-                        <w:t>exámen</w:t>
-                      </w:r>
-                      <w:proofErr w:type="spellEnd"/>
                     </w:p>
                   </w:txbxContent>
                 </v:textbox>
@@ -279,6 +263,9 @@
     </w:p>
     <w:p>
       <w:r>
+        <w:rPr>
+          <w:noProof/>
+        </w:rPr>
         <mc:AlternateContent>
           <mc:Choice Requires="wps">
             <w:drawing>
@@ -333,42 +320,12 @@
                                 <w:lang w:val="en-US"/>
                               </w:rPr>
                             </w:pPr>
-                            <w:proofErr w:type="spellStart"/>
                             <w:r>
                               <w:rPr>
                                 <w:lang w:val="en-US"/>
                               </w:rPr>
-                              <w:t>Guia</w:t>
+                              <w:t>Guia de Trabajo Práctico</w:t>
                             </w:r>
-                            <w:proofErr w:type="spellEnd"/>
-                            <w:r>
-                              <w:rPr>
-                                <w:lang w:val="en-US"/>
-                              </w:rPr>
-                              <w:t xml:space="preserve"> de </w:t>
-                            </w:r>
-                            <w:proofErr w:type="spellStart"/>
-                            <w:r>
-                              <w:rPr>
-                                <w:lang w:val="en-US"/>
-                              </w:rPr>
-                              <w:t>Trabajo</w:t>
-                            </w:r>
-                            <w:proofErr w:type="spellEnd"/>
-                            <w:r>
-                              <w:rPr>
-                                <w:lang w:val="en-US"/>
-                              </w:rPr>
-                              <w:t xml:space="preserve"> </w:t>
-                            </w:r>
-                            <w:proofErr w:type="spellStart"/>
-                            <w:r>
-                              <w:rPr>
-                                <w:lang w:val="en-US"/>
-                              </w:rPr>
-                              <w:t>Práctico</w:t>
-                            </w:r>
-                            <w:proofErr w:type="spellEnd"/>
                           </w:p>
                         </w:txbxContent>
                       </wps:txbx>
@@ -402,42 +359,12 @@
                           <w:lang w:val="en-US"/>
                         </w:rPr>
                       </w:pPr>
-                      <w:proofErr w:type="spellStart"/>
                       <w:r>
                         <w:rPr>
                           <w:lang w:val="en-US"/>
                         </w:rPr>
-                        <w:t>Guia</w:t>
+                        <w:t>Guia de Trabajo Práctico</w:t>
                       </w:r>
-                      <w:proofErr w:type="spellEnd"/>
-                      <w:r>
-                        <w:rPr>
-                          <w:lang w:val="en-US"/>
-                        </w:rPr>
-                        <w:t xml:space="preserve"> de </w:t>
-                      </w:r>
-                      <w:proofErr w:type="spellStart"/>
-                      <w:r>
-                        <w:rPr>
-                          <w:lang w:val="en-US"/>
-                        </w:rPr>
-                        <w:t>Trabajo</w:t>
-                      </w:r>
-                      <w:proofErr w:type="spellEnd"/>
-                      <w:r>
-                        <w:rPr>
-                          <w:lang w:val="en-US"/>
-                        </w:rPr>
-                        <w:t xml:space="preserve"> </w:t>
-                      </w:r>
-                      <w:proofErr w:type="spellStart"/>
-                      <w:r>
-                        <w:rPr>
-                          <w:lang w:val="en-US"/>
-                        </w:rPr>
-                        <w:t>Práctico</w:t>
-                      </w:r>
-                      <w:proofErr w:type="spellEnd"/>
                     </w:p>
                   </w:txbxContent>
                 </v:textbox>
@@ -450,6 +377,9 @@
     </w:p>
     <w:p>
       <w:r>
+        <w:rPr>
+          <w:noProof/>
+        </w:rPr>
         <mc:AlternateContent>
           <mc:Choice Requires="wps">
             <w:drawing>
@@ -504,28 +434,12 @@
                                 <w:lang w:val="en-US"/>
                               </w:rPr>
                             </w:pPr>
-                            <w:proofErr w:type="spellStart"/>
                             <w:r>
                               <w:rPr>
                                 <w:lang w:val="en-US"/>
                               </w:rPr>
-                              <w:t>Presentación</w:t>
+                              <w:t>Presentación de clase</w:t>
                             </w:r>
-                            <w:proofErr w:type="spellEnd"/>
-                            <w:r>
-                              <w:rPr>
-                                <w:lang w:val="en-US"/>
-                              </w:rPr>
-                              <w:t xml:space="preserve"> de </w:t>
-                            </w:r>
-                            <w:proofErr w:type="spellStart"/>
-                            <w:r>
-                              <w:rPr>
-                                <w:lang w:val="en-US"/>
-                              </w:rPr>
-                              <w:t>clase</w:t>
-                            </w:r>
-                            <w:proofErr w:type="spellEnd"/>
                           </w:p>
                         </w:txbxContent>
                       </wps:txbx>
@@ -559,28 +473,12 @@
                           <w:lang w:val="en-US"/>
                         </w:rPr>
                       </w:pPr>
-                      <w:proofErr w:type="spellStart"/>
                       <w:r>
                         <w:rPr>
                           <w:lang w:val="en-US"/>
                         </w:rPr>
-                        <w:t>Presentación</w:t>
+                        <w:t>Presentación de clase</w:t>
                       </w:r>
-                      <w:proofErr w:type="spellEnd"/>
-                      <w:r>
-                        <w:rPr>
-                          <w:lang w:val="en-US"/>
-                        </w:rPr>
-                        <w:t xml:space="preserve"> de </w:t>
-                      </w:r>
-                      <w:proofErr w:type="spellStart"/>
-                      <w:r>
-                        <w:rPr>
-                          <w:lang w:val="en-US"/>
-                        </w:rPr>
-                        <w:t>clase</w:t>
-                      </w:r>
-                      <w:proofErr w:type="spellEnd"/>
                     </w:p>
                   </w:txbxContent>
                 </v:textbox>
@@ -593,6 +491,9 @@
     </w:p>
     <w:p>
       <w:r>
+        <w:rPr>
+          <w:noProof/>
+        </w:rPr>
         <mc:AlternateContent>
           <mc:Choice Requires="wps">
             <w:drawing>
@@ -647,42 +548,12 @@
                                 <w:lang w:val="en-US"/>
                               </w:rPr>
                             </w:pPr>
-                            <w:proofErr w:type="spellStart"/>
                             <w:r>
                               <w:rPr>
                                 <w:lang w:val="en-US"/>
                               </w:rPr>
-                              <w:t>Entrega</w:t>
+                              <w:t>Entrega de Trabajo Práctico</w:t>
                             </w:r>
-                            <w:proofErr w:type="spellEnd"/>
-                            <w:r>
-                              <w:rPr>
-                                <w:lang w:val="en-US"/>
-                              </w:rPr>
-                              <w:t xml:space="preserve"> de </w:t>
-                            </w:r>
-                            <w:proofErr w:type="spellStart"/>
-                            <w:r>
-                              <w:rPr>
-                                <w:lang w:val="en-US"/>
-                              </w:rPr>
-                              <w:t>Trabajo</w:t>
-                            </w:r>
-                            <w:proofErr w:type="spellEnd"/>
-                            <w:r>
-                              <w:rPr>
-                                <w:lang w:val="en-US"/>
-                              </w:rPr>
-                              <w:t xml:space="preserve"> </w:t>
-                            </w:r>
-                            <w:proofErr w:type="spellStart"/>
-                            <w:r>
-                              <w:rPr>
-                                <w:lang w:val="en-US"/>
-                              </w:rPr>
-                              <w:t>Práctico</w:t>
-                            </w:r>
-                            <w:proofErr w:type="spellEnd"/>
                           </w:p>
                         </w:txbxContent>
                       </wps:txbx>
@@ -716,42 +587,12 @@
                           <w:lang w:val="en-US"/>
                         </w:rPr>
                       </w:pPr>
-                      <w:proofErr w:type="spellStart"/>
                       <w:r>
                         <w:rPr>
                           <w:lang w:val="en-US"/>
                         </w:rPr>
-                        <w:t>Entrega</w:t>
+                        <w:t>Entrega de Trabajo Práctico</w:t>
                       </w:r>
-                      <w:proofErr w:type="spellEnd"/>
-                      <w:r>
-                        <w:rPr>
-                          <w:lang w:val="en-US"/>
-                        </w:rPr>
-                        <w:t xml:space="preserve"> de </w:t>
-                      </w:r>
-                      <w:proofErr w:type="spellStart"/>
-                      <w:r>
-                        <w:rPr>
-                          <w:lang w:val="en-US"/>
-                        </w:rPr>
-                        <w:t>Trabajo</w:t>
-                      </w:r>
-                      <w:proofErr w:type="spellEnd"/>
-                      <w:r>
-                        <w:rPr>
-                          <w:lang w:val="en-US"/>
-                        </w:rPr>
-                        <w:t xml:space="preserve"> </w:t>
-                      </w:r>
-                      <w:proofErr w:type="spellStart"/>
-                      <w:r>
-                        <w:rPr>
-                          <w:lang w:val="en-US"/>
-                        </w:rPr>
-                        <w:t>Práctico</w:t>
-                      </w:r>
-                      <w:proofErr w:type="spellEnd"/>
                     </w:p>
                   </w:txbxContent>
                 </v:textbox>
@@ -764,6 +605,9 @@
     </w:p>
     <w:p>
       <w:r>
+        <w:rPr>
+          <w:noProof/>
+        </w:rPr>
         <mc:AlternateContent>
           <mc:Choice Requires="wps">
             <w:drawing>
@@ -818,28 +662,12 @@
                                 <w:lang w:val="en-US"/>
                               </w:rPr>
                             </w:pPr>
-                            <w:proofErr w:type="spellStart"/>
                             <w:r>
                               <w:rPr>
                                 <w:lang w:val="en-US"/>
                               </w:rPr>
-                              <w:t>Modalidad</w:t>
+                              <w:t>Modalidad Académica</w:t>
                             </w:r>
-                            <w:proofErr w:type="spellEnd"/>
-                            <w:r>
-                              <w:rPr>
-                                <w:lang w:val="en-US"/>
-                              </w:rPr>
-                              <w:t xml:space="preserve"> </w:t>
-                            </w:r>
-                            <w:proofErr w:type="spellStart"/>
-                            <w:r>
-                              <w:rPr>
-                                <w:lang w:val="en-US"/>
-                              </w:rPr>
-                              <w:t>Académica</w:t>
-                            </w:r>
-                            <w:proofErr w:type="spellEnd"/>
                           </w:p>
                         </w:txbxContent>
                       </wps:txbx>
@@ -873,28 +701,12 @@
                           <w:lang w:val="en-US"/>
                         </w:rPr>
                       </w:pPr>
-                      <w:proofErr w:type="spellStart"/>
                       <w:r>
                         <w:rPr>
                           <w:lang w:val="en-US"/>
                         </w:rPr>
-                        <w:t>Modalidad</w:t>
+                        <w:t>Modalidad Académica</w:t>
                       </w:r>
-                      <w:proofErr w:type="spellEnd"/>
-                      <w:r>
-                        <w:rPr>
-                          <w:lang w:val="en-US"/>
-                        </w:rPr>
-                        <w:t xml:space="preserve"> </w:t>
-                      </w:r>
-                      <w:proofErr w:type="spellStart"/>
-                      <w:r>
-                        <w:rPr>
-                          <w:lang w:val="en-US"/>
-                        </w:rPr>
-                        <w:t>Académica</w:t>
-                      </w:r>
-                      <w:proofErr w:type="spellEnd"/>
                     </w:p>
                   </w:txbxContent>
                 </v:textbox>
@@ -904,6 +716,9 @@
         </mc:AlternateContent>
       </w:r>
       <w:r>
+        <w:rPr>
+          <w:noProof/>
+        </w:rPr>
         <mc:AlternateContent>
           <mc:Choice Requires="wps">
             <w:drawing>
@@ -992,6 +807,9 @@
     </w:p>
     <w:p>
       <w:r>
+        <w:rPr>
+          <w:noProof/>
+        </w:rPr>
         <mc:AlternateContent>
           <mc:Choice Requires="wps">
             <w:drawing>
@@ -1104,6 +922,9 @@
     <w:p/>
     <w:p>
       <w:r>
+        <w:rPr>
+          <w:noProof/>
+        </w:rPr>
         <mc:AlternateContent>
           <mc:Choice Requires="wps">
             <w:drawing>
@@ -1215,6 +1036,9 @@
     </w:p>
     <w:p>
       <w:r>
+        <w:rPr>
+          <w:noProof/>
+        </w:rPr>
         <mc:AlternateContent>
           <mc:Choice Requires="wps">
             <w:drawing>
@@ -1269,33 +1093,11 @@
                                 <w:lang w:val="en-US"/>
                               </w:rPr>
                             </w:pPr>
-                            <w:proofErr w:type="spellStart"/>
                             <w:r>
                               <w:rPr>
                                 <w:lang w:val="en-US"/>
                               </w:rPr>
-                              <w:t>Documento</w:t>
-                            </w:r>
-                            <w:proofErr w:type="spellEnd"/>
-                            <w:r>
-                              <w:rPr>
-                                <w:lang w:val="en-US"/>
-                              </w:rPr>
-                              <w:t xml:space="preserve"> de </w:t>
-                            </w:r>
-                            <w:proofErr w:type="spellStart"/>
-                            <w:r>
-                              <w:rPr>
-                                <w:lang w:val="en-US"/>
-                              </w:rPr>
-                              <w:t>Línea</w:t>
-                            </w:r>
-                            <w:proofErr w:type="spellEnd"/>
-                            <w:r>
-                              <w:rPr>
-                                <w:lang w:val="en-US"/>
-                              </w:rPr>
-                              <w:t xml:space="preserve"> Base</w:t>
+                              <w:t>Documento de Línea Base</w:t>
                             </w:r>
                           </w:p>
                         </w:txbxContent>
@@ -1330,33 +1132,11 @@
                           <w:lang w:val="en-US"/>
                         </w:rPr>
                       </w:pPr>
-                      <w:proofErr w:type="spellStart"/>
                       <w:r>
                         <w:rPr>
                           <w:lang w:val="en-US"/>
                         </w:rPr>
-                        <w:t>Documento</w:t>
-                      </w:r>
-                      <w:proofErr w:type="spellEnd"/>
-                      <w:r>
-                        <w:rPr>
-                          <w:lang w:val="en-US"/>
-                        </w:rPr>
-                        <w:t xml:space="preserve"> de </w:t>
-                      </w:r>
-                      <w:proofErr w:type="spellStart"/>
-                      <w:r>
-                        <w:rPr>
-                          <w:lang w:val="en-US"/>
-                        </w:rPr>
-                        <w:t>Línea</w:t>
-                      </w:r>
-                      <w:proofErr w:type="spellEnd"/>
-                      <w:r>
-                        <w:rPr>
-                          <w:lang w:val="en-US"/>
-                        </w:rPr>
-                        <w:t xml:space="preserve"> Base</w:t>
+                        <w:t>Documento de Línea Base</w:t>
                       </w:r>
                     </w:p>
                   </w:txbxContent>
@@ -1370,6 +1150,9 @@
     </w:p>
     <w:p>
       <w:r>
+        <w:rPr>
+          <w:noProof/>
+        </w:rPr>
         <mc:AlternateContent>
           <mc:Choice Requires="wps">
             <w:drawing>
@@ -1532,6 +1315,17 @@
       </w:r>
       <w:r>
         <w:t xml:space="preserve"> un proceso de control de cambios.</w:t>
+      </w:r>
+    </w:p>
+    <w:p>
+      <w:r>
+        <w:t>El momento para marcar una nueva línea base será el día posterior a la fecha de entrega de corrección</w:t>
+      </w:r>
+      <w:r>
+        <w:t xml:space="preserve"> de</w:t>
+      </w:r>
+      <w:r>
+        <w:t xml:space="preserve"> cada trabajo práctico evaluable.</w:t>
       </w:r>
     </w:p>
     <w:sectPr>

</xml_diff>